<commit_message>
merch blom bisa nge grid
</commit_message>
<xml_diff>
--- a/Database/DatabaseWeb.docx
+++ b/Database/DatabaseWeb.docx
@@ -24,6 +24,22 @@
           <w:p>
             <w:r>
               <w:t>User</w:t>
+            </w:r>
+          </w:p>
+        </w:tc>
+      </w:tr>
+      <w:tr>
+        <w:trPr>
+          <w:trHeight w:val="274"/>
+        </w:trPr>
+        <w:tc>
+          <w:tcPr>
+            <w:tcW w:w="2114" w:type="dxa"/>
+            <w:shd w:val="clear" w:color="auto" w:fill="auto"/>
+          </w:tcPr>
+          <w:p>
+            <w:r>
+              <w:t>ID*</w:t>
             </w:r>
           </w:p>
         </w:tc>
@@ -125,9 +141,6 @@
             <w:r>
               <w:t>Username</w:t>
             </w:r>
-            <w:r>
-              <w:t>*</w:t>
-            </w:r>
           </w:p>
         </w:tc>
       </w:tr>
@@ -167,13 +180,8 @@
         <w:spacing w:after="0"/>
         <w:jc w:val="center"/>
       </w:pPr>
-      <w:proofErr w:type="spellStart"/>
       <w:r>
-        <w:t>Skema</w:t>
-      </w:r>
-      <w:proofErr w:type="spellEnd"/>
-      <w:r>
-        <w:t xml:space="preserve"> Database Website</w:t>
+        <w:t>Skema Database Website</w:t>
       </w:r>
     </w:p>
     <w:p>
@@ -192,8 +200,6 @@
       <w:r>
         <w:t xml:space="preserve">an </w:t>
       </w:r>
-      <w:bookmarkStart w:id="0" w:name="_GoBack"/>
-      <w:bookmarkEnd w:id="0"/>
       <w:r>
         <w:t>Artist</w:t>
       </w:r>
@@ -222,16 +228,11 @@
             <w:shd w:val="clear" w:color="auto" w:fill="632423" w:themeFill="accent2" w:themeFillShade="80"/>
           </w:tcPr>
           <w:p>
-            <w:proofErr w:type="spellStart"/>
             <w:r>
               <w:t>Tik</w:t>
             </w:r>
             <w:r>
-              <w:t>et</w:t>
-            </w:r>
-            <w:proofErr w:type="spellEnd"/>
-            <w:r>
-              <w:t xml:space="preserve"> </w:t>
+              <w:t xml:space="preserve">et </w:t>
             </w:r>
           </w:p>
         </w:tc>
@@ -319,13 +320,8 @@
                 </mc:Fallback>
               </mc:AlternateContent>
             </w:r>
-            <w:proofErr w:type="spellStart"/>
-            <w:r>
-              <w:t>No_Tiket</w:t>
-            </w:r>
-            <w:proofErr w:type="spellEnd"/>
-            <w:r>
-              <w:t>*</w:t>
+            <w:r>
+              <w:t>No_Tiket*</w:t>
             </w:r>
           </w:p>
         </w:tc>
@@ -460,11 +456,9 @@
                 </mc:Fallback>
               </mc:AlternateContent>
             </w:r>
-            <w:proofErr w:type="spellStart"/>
             <w:r>
               <w:t>Harga</w:t>
             </w:r>
-            <w:proofErr w:type="spellEnd"/>
           </w:p>
         </w:tc>
       </w:tr>
@@ -519,13 +513,8 @@
             <w:tcW w:w="2127" w:type="dxa"/>
           </w:tcPr>
           <w:p>
-            <w:proofErr w:type="spellStart"/>
-            <w:r>
-              <w:t>Id_barang</w:t>
-            </w:r>
-            <w:proofErr w:type="spellEnd"/>
-            <w:r>
-              <w:t>*</w:t>
+            <w:r>
+              <w:t>Id_barang*</w:t>
             </w:r>
           </w:p>
         </w:tc>
@@ -539,11 +528,9 @@
             <w:tcW w:w="2127" w:type="dxa"/>
           </w:tcPr>
           <w:p>
-            <w:proofErr w:type="spellStart"/>
             <w:r>
               <w:t>Nama_barang</w:t>
             </w:r>
-            <w:proofErr w:type="spellEnd"/>
           </w:p>
         </w:tc>
       </w:tr>
@@ -556,13 +543,8 @@
             <w:tcW w:w="2127" w:type="dxa"/>
           </w:tcPr>
           <w:p>
-            <w:proofErr w:type="spellStart"/>
-            <w:r>
-              <w:t>Harga</w:t>
-            </w:r>
-            <w:proofErr w:type="spellEnd"/>
-            <w:r>
-              <w:t xml:space="preserve"> </w:t>
+            <w:r>
+              <w:t xml:space="preserve">Harga </w:t>
             </w:r>
           </w:p>
         </w:tc>
@@ -576,11 +558,9 @@
             <w:tcW w:w="2127" w:type="dxa"/>
           </w:tcPr>
           <w:p>
-            <w:proofErr w:type="spellStart"/>
             <w:r>
               <w:t>Jumlah</w:t>
             </w:r>
-            <w:proofErr w:type="spellEnd"/>
           </w:p>
         </w:tc>
       </w:tr>
@@ -594,7 +574,10 @@
           </w:tcPr>
           <w:p>
             <w:r>
-              <w:t>Username**</w:t>
+              <w:t>ID</w:t>
+            </w:r>
+            <w:r>
+              <w:t>**</w:t>
             </w:r>
           </w:p>
         </w:tc>
@@ -706,13 +689,8 @@
                 </mc:Fallback>
               </mc:AlternateContent>
             </w:r>
-            <w:proofErr w:type="spellStart"/>
-            <w:r>
-              <w:t>No_News</w:t>
-            </w:r>
-            <w:proofErr w:type="spellEnd"/>
-            <w:r>
-              <w:t>*</w:t>
+            <w:r>
+              <w:t>No_News*</w:t>
             </w:r>
           </w:p>
         </w:tc>
@@ -726,11 +704,9 @@
             <w:tcW w:w="2152" w:type="dxa"/>
           </w:tcPr>
           <w:p>
-            <w:proofErr w:type="spellStart"/>
             <w:r>
               <w:t>Tanggal</w:t>
             </w:r>
-            <w:proofErr w:type="spellEnd"/>
           </w:p>
         </w:tc>
       </w:tr>
@@ -743,11 +719,9 @@
             <w:tcW w:w="2152" w:type="dxa"/>
           </w:tcPr>
           <w:p>
-            <w:proofErr w:type="spellStart"/>
             <w:r>
               <w:t>Judul</w:t>
             </w:r>
-            <w:proofErr w:type="spellEnd"/>
           </w:p>
         </w:tc>
       </w:tr>
@@ -760,11 +734,9 @@
             <w:tcW w:w="2152" w:type="dxa"/>
           </w:tcPr>
           <w:p>
-            <w:proofErr w:type="spellStart"/>
             <w:r>
               <w:t>Isi_berita</w:t>
             </w:r>
-            <w:proofErr w:type="spellEnd"/>
           </w:p>
         </w:tc>
       </w:tr>
@@ -789,19 +761,9 @@
             <w:shd w:val="clear" w:color="auto" w:fill="632423" w:themeFill="accent2" w:themeFillShade="80"/>
           </w:tcPr>
           <w:p>
-            <w:proofErr w:type="spellStart"/>
-            <w:r>
-              <w:t>Membaca</w:t>
-            </w:r>
-            <w:proofErr w:type="spellEnd"/>
-            <w:r>
-              <w:t>/</w:t>
-            </w:r>
-            <w:proofErr w:type="spellStart"/>
-            <w:r>
-              <w:t>Mengakses</w:t>
-            </w:r>
-            <w:proofErr w:type="spellEnd"/>
+            <w:r>
+              <w:t>Membaca/Mengakses</w:t>
+            </w:r>
           </w:p>
         </w:tc>
       </w:tr>
@@ -814,28 +776,28 @@
             <w:tcW w:w="2198" w:type="dxa"/>
           </w:tcPr>
           <w:p>
-            <w:proofErr w:type="spellStart"/>
-            <w:r>
-              <w:t>No_News</w:t>
-            </w:r>
-            <w:proofErr w:type="spellEnd"/>
+            <w:r>
+              <w:t>No_News**</w:t>
+            </w:r>
+          </w:p>
+        </w:tc>
+      </w:tr>
+      <w:tr>
+        <w:trPr>
+          <w:trHeight w:val="285"/>
+        </w:trPr>
+        <w:tc>
+          <w:tcPr>
+            <w:tcW w:w="2198" w:type="dxa"/>
+          </w:tcPr>
+          <w:p>
+            <w:r>
+              <w:t>ID</w:t>
+            </w:r>
+            <w:bookmarkStart w:id="0" w:name="_GoBack"/>
+            <w:bookmarkEnd w:id="0"/>
             <w:r>
               <w:t>**</w:t>
-            </w:r>
-          </w:p>
-        </w:tc>
-      </w:tr>
-      <w:tr>
-        <w:trPr>
-          <w:trHeight w:val="285"/>
-        </w:trPr>
-        <w:tc>
-          <w:tcPr>
-            <w:tcW w:w="2198" w:type="dxa"/>
-          </w:tcPr>
-          <w:p>
-            <w:r>
-              <w:t>Username**</w:t>
             </w:r>
           </w:p>
         </w:tc>

</xml_diff>

<commit_message>
menambahkan folder CI dan file sql
</commit_message>
<xml_diff>
--- a/Database/DatabaseWeb.docx
+++ b/Database/DatabaseWeb.docx
@@ -54,36 +54,425 @@
           </w:tcPr>
           <w:p>
             <w:r>
+              <w:t>Username</w:t>
+            </w:r>
+          </w:p>
+        </w:tc>
+      </w:tr>
+      <w:tr>
+        <w:trPr>
+          <w:trHeight w:val="262"/>
+        </w:trPr>
+        <w:tc>
+          <w:tcPr>
+            <w:tcW w:w="2114" w:type="dxa"/>
+          </w:tcPr>
+          <w:p>
+            <w:r>
+              <w:t>Email</w:t>
+            </w:r>
+          </w:p>
+        </w:tc>
+      </w:tr>
+      <w:tr>
+        <w:trPr>
+          <w:trHeight w:val="287"/>
+        </w:trPr>
+        <w:tc>
+          <w:tcPr>
+            <w:tcW w:w="2114" w:type="dxa"/>
+          </w:tcPr>
+          <w:p>
+            <w:r>
+              <w:t xml:space="preserve">Password </w:t>
+            </w:r>
+          </w:p>
+        </w:tc>
+      </w:tr>
+    </w:tbl>
+    <w:p>
+      <w:pPr>
+        <w:spacing w:after="0"/>
+        <w:jc w:val="center"/>
+      </w:pPr>
+      <w:proofErr w:type="spellStart"/>
+      <w:r>
+        <w:t>Skema</w:t>
+      </w:r>
+      <w:proofErr w:type="spellEnd"/>
+      <w:r>
+        <w:t xml:space="preserve"> Database Website</w:t>
+      </w:r>
+    </w:p>
+    <w:p>
+      <w:pPr>
+        <w:jc w:val="center"/>
+      </w:pPr>
+      <w:r>
+        <w:t>Official</w:t>
+      </w:r>
+      <w:r>
+        <w:t xml:space="preserve"> W</w:t>
+      </w:r>
+      <w:r>
+        <w:t xml:space="preserve">ebsite of </w:t>
+      </w:r>
+      <w:r>
+        <w:t xml:space="preserve">an </w:t>
+      </w:r>
+      <w:r>
+        <w:t>Artist</w:t>
+      </w:r>
+    </w:p>
+    <w:tbl>
+      <w:tblPr>
+        <w:tblStyle w:val="TableGrid"/>
+        <w:tblpPr w:leftFromText="180" w:rightFromText="180" w:vertAnchor="page" w:horzAnchor="margin" w:tblpXSpec="right" w:tblpY="2667"/>
+        <w:tblW w:w="0" w:type="auto"/>
+        <w:tblLayout w:type="fixed"/>
+        <w:tblLook w:val="04A0" w:firstRow="1" w:lastRow="0" w:firstColumn="1" w:lastColumn="0" w:noHBand="0" w:noVBand="1"/>
+      </w:tblPr>
+      <w:tblGrid>
+        <w:gridCol w:w="2376"/>
+      </w:tblGrid>
+      <w:tr>
+        <w:trPr>
+          <w:trHeight w:val="310"/>
+        </w:trPr>
+        <w:tc>
+          <w:tcPr>
+            <w:tcW w:w="2376" w:type="dxa"/>
+            <w:shd w:val="clear" w:color="auto" w:fill="632423" w:themeFill="accent2" w:themeFillShade="80"/>
+          </w:tcPr>
+          <w:p>
+            <w:pPr>
+              <w:tabs>
+                <w:tab w:val="left" w:pos="5613"/>
+              </w:tabs>
+            </w:pPr>
+            <w:proofErr w:type="spellStart"/>
+            <w:r>
+              <w:t>Pembelian_merch</w:t>
+            </w:r>
+            <w:proofErr w:type="spellEnd"/>
+            <w:r>
+              <w:tab/>
+            </w:r>
+          </w:p>
+        </w:tc>
+      </w:tr>
+      <w:tr>
+        <w:trPr>
+          <w:trHeight w:val="310"/>
+        </w:trPr>
+        <w:tc>
+          <w:tcPr>
+            <w:tcW w:w="2376" w:type="dxa"/>
+          </w:tcPr>
+          <w:p>
+            <w:proofErr w:type="spellStart"/>
+            <w:r>
+              <w:t>Id_transaksi</w:t>
+            </w:r>
+            <w:proofErr w:type="spellEnd"/>
+            <w:r>
+              <w:t>*</w:t>
+            </w:r>
+          </w:p>
+        </w:tc>
+      </w:tr>
+      <w:tr>
+        <w:trPr>
+          <w:trHeight w:val="310"/>
+        </w:trPr>
+        <w:tc>
+          <w:tcPr>
+            <w:tcW w:w="2376" w:type="dxa"/>
+          </w:tcPr>
+          <w:p>
+            <w:proofErr w:type="spellStart"/>
+            <w:r>
+              <w:t>Jumlah_barang</w:t>
+            </w:r>
+            <w:proofErr w:type="spellEnd"/>
+          </w:p>
+        </w:tc>
+      </w:tr>
+      <w:tr>
+        <w:trPr>
+          <w:trHeight w:val="310"/>
+        </w:trPr>
+        <w:tc>
+          <w:tcPr>
+            <w:tcW w:w="2376" w:type="dxa"/>
+          </w:tcPr>
+          <w:p>
+            <w:r>
+              <w:t>Total</w:t>
+            </w:r>
+          </w:p>
+        </w:tc>
+      </w:tr>
+      <w:tr>
+        <w:trPr>
+          <w:trHeight w:val="310"/>
+        </w:trPr>
+        <w:tc>
+          <w:tcPr>
+            <w:tcW w:w="2376" w:type="dxa"/>
+          </w:tcPr>
+          <w:p>
+            <w:proofErr w:type="spellStart"/>
+            <w:r>
+              <w:t>No_rek</w:t>
+            </w:r>
+            <w:proofErr w:type="spellEnd"/>
+          </w:p>
+        </w:tc>
+      </w:tr>
+      <w:tr>
+        <w:trPr>
+          <w:trHeight w:val="295"/>
+        </w:trPr>
+        <w:tc>
+          <w:tcPr>
+            <w:tcW w:w="2376" w:type="dxa"/>
+          </w:tcPr>
+          <w:p>
+            <w:proofErr w:type="spellStart"/>
+            <w:r>
+              <w:t>Waktu_pembayaran</w:t>
+            </w:r>
+            <w:proofErr w:type="spellEnd"/>
+          </w:p>
+        </w:tc>
+      </w:tr>
+      <w:tr>
+        <w:trPr>
+          <w:trHeight w:val="310"/>
+        </w:trPr>
+        <w:tc>
+          <w:tcPr>
+            <w:tcW w:w="2376" w:type="dxa"/>
+          </w:tcPr>
+          <w:p>
+            <w:proofErr w:type="spellStart"/>
+            <w:r>
+              <w:t>No_ticket</w:t>
+            </w:r>
+            <w:proofErr w:type="spellEnd"/>
+            <w:r>
+              <w:t>**</w:t>
+            </w:r>
+          </w:p>
+        </w:tc>
+      </w:tr>
+      <w:tr>
+        <w:trPr>
+          <w:trHeight w:val="325"/>
+        </w:trPr>
+        <w:tc>
+          <w:tcPr>
+            <w:tcW w:w="2376" w:type="dxa"/>
+          </w:tcPr>
+          <w:p>
+            <w:proofErr w:type="spellStart"/>
+            <w:r>
+              <w:t>Id_users</w:t>
+            </w:r>
+            <w:proofErr w:type="spellEnd"/>
+            <w:r>
+              <w:t>**</w:t>
+            </w:r>
+          </w:p>
+        </w:tc>
+      </w:tr>
+    </w:tbl>
+    <w:tbl>
+      <w:tblPr>
+        <w:tblStyle w:val="TableGrid"/>
+        <w:tblpPr w:leftFromText="180" w:rightFromText="180" w:vertAnchor="page" w:horzAnchor="margin" w:tblpY="2668"/>
+        <w:tblW w:w="0" w:type="auto"/>
+        <w:tblLayout w:type="fixed"/>
+        <w:tblLook w:val="04A0" w:firstRow="1" w:lastRow="0" w:firstColumn="1" w:lastColumn="0" w:noHBand="0" w:noVBand="1"/>
+      </w:tblPr>
+      <w:tblGrid>
+        <w:gridCol w:w="2376"/>
+      </w:tblGrid>
+      <w:tr>
+        <w:trPr>
+          <w:trHeight w:val="310"/>
+        </w:trPr>
+        <w:tc>
+          <w:tcPr>
+            <w:tcW w:w="2376" w:type="dxa"/>
+            <w:shd w:val="clear" w:color="auto" w:fill="632423" w:themeFill="accent2" w:themeFillShade="80"/>
+          </w:tcPr>
+          <w:p>
+            <w:pPr>
+              <w:tabs>
+                <w:tab w:val="left" w:pos="5613"/>
+              </w:tabs>
+            </w:pPr>
+            <w:proofErr w:type="spellStart"/>
+            <w:r>
+              <w:t>Pembelian_tiket</w:t>
+            </w:r>
+            <w:proofErr w:type="spellEnd"/>
+            <w:r>
+              <w:tab/>
+            </w:r>
+          </w:p>
+        </w:tc>
+      </w:tr>
+      <w:tr>
+        <w:trPr>
+          <w:trHeight w:val="310"/>
+        </w:trPr>
+        <w:tc>
+          <w:tcPr>
+            <w:tcW w:w="2376" w:type="dxa"/>
+          </w:tcPr>
+          <w:p>
+            <w:proofErr w:type="spellStart"/>
+            <w:r>
+              <w:t>Id_transaksi</w:t>
+            </w:r>
+            <w:proofErr w:type="spellEnd"/>
+            <w:r>
+              <w:t>*</w:t>
+            </w:r>
+          </w:p>
+        </w:tc>
+      </w:tr>
+      <w:tr>
+        <w:trPr>
+          <w:trHeight w:val="310"/>
+        </w:trPr>
+        <w:tc>
+          <w:tcPr>
+            <w:tcW w:w="2376" w:type="dxa"/>
+          </w:tcPr>
+          <w:p>
+            <w:proofErr w:type="spellStart"/>
+            <w:r>
+              <w:t>Jumlah_tiket</w:t>
+            </w:r>
+            <w:proofErr w:type="spellEnd"/>
+          </w:p>
+        </w:tc>
+      </w:tr>
+      <w:tr>
+        <w:trPr>
+          <w:trHeight w:val="310"/>
+        </w:trPr>
+        <w:tc>
+          <w:tcPr>
+            <w:tcW w:w="2376" w:type="dxa"/>
+          </w:tcPr>
+          <w:p>
+            <w:r>
+              <w:t>Total</w:t>
+            </w:r>
+          </w:p>
+        </w:tc>
+      </w:tr>
+      <w:tr>
+        <w:trPr>
+          <w:trHeight w:val="310"/>
+        </w:trPr>
+        <w:tc>
+          <w:tcPr>
+            <w:tcW w:w="2376" w:type="dxa"/>
+          </w:tcPr>
+          <w:p>
+            <w:proofErr w:type="spellStart"/>
+            <w:r>
+              <w:t>No_rek</w:t>
+            </w:r>
+            <w:proofErr w:type="spellEnd"/>
+          </w:p>
+        </w:tc>
+      </w:tr>
+      <w:tr>
+        <w:trPr>
+          <w:trHeight w:val="295"/>
+        </w:trPr>
+        <w:tc>
+          <w:tcPr>
+            <w:tcW w:w="2376" w:type="dxa"/>
+          </w:tcPr>
+          <w:p>
+            <w:proofErr w:type="spellStart"/>
+            <w:r>
+              <w:t>Waktu_pembayaran</w:t>
+            </w:r>
+            <w:proofErr w:type="spellEnd"/>
+          </w:p>
+        </w:tc>
+      </w:tr>
+      <w:tr>
+        <w:trPr>
+          <w:trHeight w:val="310"/>
+        </w:trPr>
+        <w:tc>
+          <w:tcPr>
+            <w:tcW w:w="2376" w:type="dxa"/>
+          </w:tcPr>
+          <w:p>
+            <w:proofErr w:type="spellStart"/>
+            <w:r>
+              <w:t>No_ticket</w:t>
+            </w:r>
+            <w:proofErr w:type="spellEnd"/>
+            <w:r>
+              <w:t>**</w:t>
+            </w:r>
+          </w:p>
+        </w:tc>
+      </w:tr>
+      <w:tr>
+        <w:trPr>
+          <w:trHeight w:val="325"/>
+        </w:trPr>
+        <w:tc>
+          <w:tcPr>
+            <w:tcW w:w="2376" w:type="dxa"/>
+          </w:tcPr>
+          <w:p>
+            <w:r>
               <w:rPr>
                 <w:noProof/>
               </w:rPr>
               <mc:AlternateContent>
                 <mc:Choice Requires="wps">
                   <w:drawing>
-                    <wp:anchor distT="0" distB="0" distL="114300" distR="114300" simplePos="0" relativeHeight="251660288" behindDoc="0" locked="0" layoutInCell="1" allowOverlap="1" wp14:anchorId="610E7C0B" wp14:editId="03B9A34B">
+                    <wp:anchor distT="0" distB="0" distL="114300" distR="114300" simplePos="0" relativeHeight="251659264" behindDoc="0" locked="0" layoutInCell="1" allowOverlap="1" wp14:anchorId="1C1A8028" wp14:editId="3FB336E1">
                       <wp:simplePos x="0" y="0"/>
                       <wp:positionH relativeFrom="column">
-                        <wp:posOffset>1288415</wp:posOffset>
+                        <wp:posOffset>1155700</wp:posOffset>
                       </wp:positionH>
                       <wp:positionV relativeFrom="paragraph">
-                        <wp:posOffset>69118</wp:posOffset>
+                        <wp:posOffset>184150</wp:posOffset>
                       </wp:positionV>
-                      <wp:extent cx="991870" cy="953146"/>
-                      <wp:effectExtent l="38100" t="76200" r="17780" b="37465"/>
+                      <wp:extent cx="1006475" cy="440055"/>
+                      <wp:effectExtent l="35560" t="40640" r="38735" b="19685"/>
                       <wp:wrapNone/>
-                      <wp:docPr id="3" name="Elbow Connector 3"/>
+                      <wp:docPr id="2" name="Elbow Connector 2"/>
                       <wp:cNvGraphicFramePr/>
                       <a:graphic xmlns:a="http://schemas.openxmlformats.org/drawingml/2006/main">
                         <a:graphicData uri="http://schemas.microsoft.com/office/word/2010/wordprocessingShape">
                           <wps:wsp>
                             <wps:cNvCnPr/>
                             <wps:spPr>
-                              <a:xfrm rot="10800000">
+                              <a:xfrm rot="16200000" flipV="1">
                                 <a:off x="0" y="0"/>
-                                <a:ext cx="991870" cy="953146"/>
+                                <a:ext cx="1006475" cy="440055"/>
                               </a:xfrm>
                               <a:prstGeom prst="bentConnector3">
-                                <a:avLst/>
+                                <a:avLst>
+                                  <a:gd name="adj1" fmla="val 97950"/>
+                                </a:avLst>
                               </a:prstGeom>
                               <a:ln w="19050">
                                 <a:solidFill>
@@ -131,87 +520,134 @@
                       </v:handles>
                       <o:lock v:ext="edit" shapetype="t"/>
                     </v:shapetype>
-                    <v:shape id="Elbow Connector 3" o:spid="_x0000_s1026" type="#_x0000_t34" style="position:absolute;margin-left:101.45pt;margin-top:5.45pt;width:78.1pt;height:75.05pt;rotation:180;z-index:251660288;visibility:visible;mso-wrap-style:square;mso-height-percent:0;mso-wrap-distance-left:9pt;mso-wrap-distance-top:0;mso-wrap-distance-right:9pt;mso-wrap-distance-bottom:0;mso-position-horizontal:absolute;mso-position-horizontal-relative:text;mso-position-vertical:absolute;mso-position-vertical-relative:text;mso-height-percent:0;mso-height-relative:margin" o:gfxdata="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" strokecolor="#622423 [1605]" strokeweight="1.5pt">
+                    <v:shape id="Elbow Connector 2" o:spid="_x0000_s1026" type="#_x0000_t34" style="position:absolute;margin-left:91pt;margin-top:14.5pt;width:79.25pt;height:34.65pt;rotation:90;flip:y;z-index:251659264;visibility:visible;mso-wrap-style:square;mso-height-percent:0;mso-wrap-distance-left:9pt;mso-wrap-distance-top:0;mso-wrap-distance-right:9pt;mso-wrap-distance-bottom:0;mso-position-horizontal:absolute;mso-position-horizontal-relative:text;mso-position-vertical:absolute;mso-position-vertical-relative:text;mso-height-percent:0;mso-height-relative:margin" o:gfxdata="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" adj="21157" strokecolor="#622423 [1605]" strokeweight="1.5pt">
                       <v:stroke endarrow="open"/>
                     </v:shape>
                   </w:pict>
                 </mc:Fallback>
               </mc:AlternateContent>
             </w:r>
-            <w:r>
-              <w:t>Username</w:t>
-            </w:r>
-          </w:p>
-        </w:tc>
-      </w:tr>
-      <w:tr>
-        <w:trPr>
-          <w:trHeight w:val="262"/>
-        </w:trPr>
-        <w:tc>
-          <w:tcPr>
-            <w:tcW w:w="2114" w:type="dxa"/>
-          </w:tcPr>
-          <w:p>
-            <w:r>
-              <w:t>Email</w:t>
-            </w:r>
-          </w:p>
-        </w:tc>
-      </w:tr>
-      <w:tr>
-        <w:trPr>
-          <w:trHeight w:val="287"/>
-        </w:trPr>
-        <w:tc>
-          <w:tcPr>
-            <w:tcW w:w="2114" w:type="dxa"/>
-          </w:tcPr>
-          <w:p>
-            <w:r>
-              <w:t xml:space="preserve">Password </w:t>
+            <w:proofErr w:type="spellStart"/>
+            <w:r>
+              <w:t>Id_users</w:t>
+            </w:r>
+            <w:proofErr w:type="spellEnd"/>
+            <w:r>
+              <w:t>**</w:t>
             </w:r>
           </w:p>
         </w:tc>
       </w:tr>
     </w:tbl>
-    <w:p>
-      <w:pPr>
-        <w:spacing w:after="0"/>
-        <w:jc w:val="center"/>
-      </w:pPr>
-      <w:r>
-        <w:t>Skema Database Website</w:t>
-      </w:r>
-    </w:p>
-    <w:p>
-      <w:pPr>
-        <w:jc w:val="center"/>
-      </w:pPr>
-      <w:r>
-        <w:t>Official</w:t>
-      </w:r>
-      <w:r>
-        <w:t xml:space="preserve"> W</w:t>
-      </w:r>
-      <w:r>
-        <w:t xml:space="preserve">ebsite of </w:t>
-      </w:r>
-      <w:r>
-        <w:t xml:space="preserve">an </w:t>
-      </w:r>
-      <w:r>
-        <w:t>Artist</w:t>
-      </w:r>
-    </w:p>
     <w:p>
       <w:pPr>
         <w:jc w:val="center"/>
       </w:pPr>
     </w:p>
+    <w:p/>
+    <w:p/>
+    <w:p>
+      <w:r>
+        <w:tab/>
+      </w:r>
+    </w:p>
+    <w:p/>
+    <w:p/>
+    <w:p>
+      <w:bookmarkStart w:id="0" w:name="_GoBack"/>
+      <w:bookmarkEnd w:id="0"/>
+    </w:p>
     <w:tbl>
       <w:tblPr>
         <w:tblStyle w:val="TableGrid"/>
+        <w:tblpPr w:leftFromText="180" w:rightFromText="180" w:vertAnchor="text" w:horzAnchor="margin" w:tblpXSpec="center" w:tblpY="2497"/>
+        <w:tblW w:w="0" w:type="auto"/>
+        <w:tblLook w:val="04A0" w:firstRow="1" w:lastRow="0" w:firstColumn="1" w:lastColumn="0" w:noHBand="0" w:noVBand="1"/>
+      </w:tblPr>
+      <w:tblGrid>
+        <w:gridCol w:w="2198"/>
+      </w:tblGrid>
+      <w:tr>
+        <w:trPr>
+          <w:trHeight w:val="285"/>
+        </w:trPr>
+        <w:tc>
+          <w:tcPr>
+            <w:tcW w:w="2198" w:type="dxa"/>
+            <w:shd w:val="clear" w:color="auto" w:fill="632423" w:themeFill="accent2" w:themeFillShade="80"/>
+          </w:tcPr>
+          <w:p>
+            <w:proofErr w:type="spellStart"/>
+            <w:r>
+              <w:t>Membaca</w:t>
+            </w:r>
+            <w:proofErr w:type="spellEnd"/>
+            <w:r>
+              <w:t>/</w:t>
+            </w:r>
+            <w:proofErr w:type="spellStart"/>
+            <w:r>
+              <w:t>Mengakses</w:t>
+            </w:r>
+            <w:proofErr w:type="spellEnd"/>
+          </w:p>
+        </w:tc>
+      </w:tr>
+      <w:tr>
+        <w:trPr>
+          <w:trHeight w:val="272"/>
+        </w:trPr>
+        <w:tc>
+          <w:tcPr>
+            <w:tcW w:w="2198" w:type="dxa"/>
+          </w:tcPr>
+          <w:p>
+            <w:proofErr w:type="spellStart"/>
+            <w:r>
+              <w:t>No_News</w:t>
+            </w:r>
+            <w:proofErr w:type="spellEnd"/>
+            <w:r>
+              <w:t>**</w:t>
+            </w:r>
+          </w:p>
+        </w:tc>
+      </w:tr>
+      <w:tr>
+        <w:trPr>
+          <w:trHeight w:val="285"/>
+        </w:trPr>
+        <w:tc>
+          <w:tcPr>
+            <w:tcW w:w="2198" w:type="dxa"/>
+          </w:tcPr>
+          <w:p>
+            <w:r>
+              <w:t>ID**</w:t>
+            </w:r>
+          </w:p>
+        </w:tc>
+      </w:tr>
+      <w:tr>
+        <w:trPr>
+          <w:trHeight w:val="285"/>
+        </w:trPr>
+        <w:tc>
+          <w:tcPr>
+            <w:tcW w:w="2198" w:type="dxa"/>
+          </w:tcPr>
+          <w:p>
+            <w:r>
+              <w:t>Jam</w:t>
+            </w:r>
+          </w:p>
+        </w:tc>
+      </w:tr>
+    </w:tbl>
+    <w:tbl>
+      <w:tblPr>
+        <w:tblStyle w:val="TableGrid"/>
+        <w:tblpPr w:leftFromText="180" w:rightFromText="180" w:vertAnchor="text" w:horzAnchor="page" w:tblpX="8080" w:tblpY="182"/>
         <w:tblW w:w="0" w:type="auto"/>
         <w:tblLook w:val="04A0" w:firstRow="1" w:lastRow="0" w:firstColumn="1" w:lastColumn="0" w:noHBand="0" w:noVBand="1"/>
       </w:tblPr>
@@ -220,7 +656,7 @@
       </w:tblGrid>
       <w:tr>
         <w:trPr>
-          <w:trHeight w:val="274"/>
+          <w:trHeight w:val="254"/>
         </w:trPr>
         <w:tc>
           <w:tcPr>
@@ -229,251 +665,82 @@
           </w:tcPr>
           <w:p>
             <w:r>
-              <w:t>Tik</w:t>
-            </w:r>
-            <w:r>
-              <w:t xml:space="preserve">et </w:t>
-            </w:r>
-          </w:p>
-        </w:tc>
-      </w:tr>
-      <w:tr>
-        <w:trPr>
-          <w:trHeight w:val="274"/>
+              <w:t>Merchandise</w:t>
+            </w:r>
+          </w:p>
+        </w:tc>
+      </w:tr>
+      <w:tr>
+        <w:trPr>
+          <w:trHeight w:val="254"/>
         </w:trPr>
         <w:tc>
           <w:tcPr>
             <w:tcW w:w="2127" w:type="dxa"/>
           </w:tcPr>
           <w:p>
-            <w:r>
-              <w:rPr>
-                <w:noProof/>
-              </w:rPr>
-              <mc:AlternateContent>
-                <mc:Choice Requires="wps">
-                  <w:drawing>
-                    <wp:anchor distT="0" distB="0" distL="114300" distR="114300" simplePos="0" relativeHeight="251659264" behindDoc="0" locked="0" layoutInCell="1" allowOverlap="1" wp14:anchorId="41529986" wp14:editId="18D87343">
-                      <wp:simplePos x="0" y="0"/>
-                      <wp:positionH relativeFrom="column">
-                        <wp:posOffset>1278610</wp:posOffset>
-                      </wp:positionH>
-                      <wp:positionV relativeFrom="paragraph">
-                        <wp:posOffset>-6447</wp:posOffset>
-                      </wp:positionV>
-                      <wp:extent cx="1007110" cy="1006895"/>
-                      <wp:effectExtent l="0" t="76200" r="2540" b="22225"/>
-                      <wp:wrapNone/>
-                      <wp:docPr id="2" name="Elbow Connector 2"/>
-                      <wp:cNvGraphicFramePr/>
-                      <a:graphic xmlns:a="http://schemas.openxmlformats.org/drawingml/2006/main">
-                        <a:graphicData uri="http://schemas.microsoft.com/office/word/2010/wordprocessingShape">
-                          <wps:wsp>
-                            <wps:cNvCnPr/>
-                            <wps:spPr>
-                              <a:xfrm flipV="1">
-                                <a:off x="0" y="0"/>
-                                <a:ext cx="1007110" cy="1006895"/>
-                              </a:xfrm>
-                              <a:prstGeom prst="bentConnector3">
-                                <a:avLst/>
-                              </a:prstGeom>
-                              <a:ln w="19050">
-                                <a:solidFill>
-                                  <a:schemeClr val="accent2">
-                                    <a:lumMod val="50000"/>
-                                  </a:schemeClr>
-                                </a:solidFill>
-                                <a:tailEnd type="arrow"/>
-                              </a:ln>
-                            </wps:spPr>
-                            <wps:style>
-                              <a:lnRef idx="1">
-                                <a:schemeClr val="accent1"/>
-                              </a:lnRef>
-                              <a:fillRef idx="0">
-                                <a:schemeClr val="accent1"/>
-                              </a:fillRef>
-                              <a:effectRef idx="0">
-                                <a:schemeClr val="accent1"/>
-                              </a:effectRef>
-                              <a:fontRef idx="minor">
-                                <a:schemeClr val="tx1"/>
-                              </a:fontRef>
-                            </wps:style>
-                            <wps:bodyPr/>
-                          </wps:wsp>
-                        </a:graphicData>
-                      </a:graphic>
-                      <wp14:sizeRelV relativeFrom="margin">
-                        <wp14:pctHeight>0</wp14:pctHeight>
-                      </wp14:sizeRelV>
-                    </wp:anchor>
-                  </w:drawing>
-                </mc:Choice>
-                <mc:Fallback>
-                  <w:pict>
-                    <v:shape id="Elbow Connector 2" o:spid="_x0000_s1026" type="#_x0000_t34" style="position:absolute;margin-left:100.7pt;margin-top:-.5pt;width:79.3pt;height:79.3pt;flip:y;z-index:251659264;visibility:visible;mso-wrap-style:square;mso-height-percent:0;mso-wrap-distance-left:9pt;mso-wrap-distance-top:0;mso-wrap-distance-right:9pt;mso-wrap-distance-bottom:0;mso-position-horizontal:absolute;mso-position-horizontal-relative:text;mso-position-vertical:absolute;mso-position-vertical-relative:text;mso-height-percent:0;mso-height-relative:margin" o:gfxdata="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" strokecolor="#622423 [1605]" strokeweight="1.5pt">
-                      <v:stroke endarrow="open"/>
-                    </v:shape>
-                  </w:pict>
-                </mc:Fallback>
-              </mc:AlternateContent>
-            </w:r>
-            <w:r>
-              <w:t>No_Tiket*</w:t>
-            </w:r>
-          </w:p>
-        </w:tc>
-      </w:tr>
-      <w:tr>
-        <w:trPr>
-          <w:trHeight w:val="274"/>
+            <w:proofErr w:type="spellStart"/>
+            <w:r>
+              <w:t>Id_barang</w:t>
+            </w:r>
+            <w:proofErr w:type="spellEnd"/>
+            <w:r>
+              <w:t>*</w:t>
+            </w:r>
+          </w:p>
+        </w:tc>
+      </w:tr>
+      <w:tr>
+        <w:trPr>
+          <w:trHeight w:val="254"/>
         </w:trPr>
         <w:tc>
           <w:tcPr>
             <w:tcW w:w="2127" w:type="dxa"/>
           </w:tcPr>
           <w:p>
-            <w:r>
-              <w:t>Festival</w:t>
-            </w:r>
-          </w:p>
-        </w:tc>
-      </w:tr>
-      <w:tr>
-        <w:trPr>
-          <w:trHeight w:val="274"/>
+            <w:proofErr w:type="spellStart"/>
+            <w:r>
+              <w:t>Nama_barang</w:t>
+            </w:r>
+            <w:proofErr w:type="spellEnd"/>
+          </w:p>
+        </w:tc>
+      </w:tr>
+      <w:tr>
+        <w:trPr>
+          <w:trHeight w:val="242"/>
         </w:trPr>
         <w:tc>
           <w:tcPr>
             <w:tcW w:w="2127" w:type="dxa"/>
           </w:tcPr>
           <w:p>
-            <w:r>
-              <w:t>Row</w:t>
-            </w:r>
-          </w:p>
-        </w:tc>
-      </w:tr>
-      <w:tr>
-        <w:trPr>
-          <w:trHeight w:val="262"/>
+            <w:proofErr w:type="spellStart"/>
+            <w:r>
+              <w:t>Harga</w:t>
+            </w:r>
+            <w:proofErr w:type="spellEnd"/>
+            <w:r>
+              <w:t xml:space="preserve"> </w:t>
+            </w:r>
+          </w:p>
+        </w:tc>
+      </w:tr>
+      <w:tr>
+        <w:trPr>
+          <w:trHeight w:val="254"/>
         </w:trPr>
         <w:tc>
           <w:tcPr>
             <w:tcW w:w="2127" w:type="dxa"/>
           </w:tcPr>
           <w:p>
-            <w:r>
-              <w:t>Seat</w:t>
-            </w:r>
-          </w:p>
-        </w:tc>
-      </w:tr>
-      <w:tr>
-        <w:trPr>
-          <w:trHeight w:val="287"/>
-        </w:trPr>
-        <w:tc>
-          <w:tcPr>
-            <w:tcW w:w="2127" w:type="dxa"/>
-          </w:tcPr>
-          <w:p>
-            <w:r>
-              <w:rPr>
-                <w:noProof/>
-              </w:rPr>
-              <mc:AlternateContent>
-                <mc:Choice Requires="wps">
-                  <w:drawing>
-                    <wp:anchor distT="0" distB="0" distL="114300" distR="114300" simplePos="0" relativeHeight="251662336" behindDoc="0" locked="0" layoutInCell="1" allowOverlap="1" wp14:anchorId="63D933AE" wp14:editId="1EA087C2">
-                      <wp:simplePos x="0" y="0"/>
-                      <wp:positionH relativeFrom="column">
-                        <wp:posOffset>2874645</wp:posOffset>
-                      </wp:positionH>
-                      <wp:positionV relativeFrom="paragraph">
-                        <wp:posOffset>58420</wp:posOffset>
-                      </wp:positionV>
-                      <wp:extent cx="1890395" cy="325120"/>
-                      <wp:effectExtent l="1588" t="0" r="35242" b="35243"/>
-                      <wp:wrapNone/>
-                      <wp:docPr id="6" name="Elbow Connector 6"/>
-                      <wp:cNvGraphicFramePr/>
-                      <a:graphic xmlns:a="http://schemas.openxmlformats.org/drawingml/2006/main">
-                        <a:graphicData uri="http://schemas.microsoft.com/office/word/2010/wordprocessingShape">
-                          <wps:wsp>
-                            <wps:cNvCnPr/>
-                            <wps:spPr>
-                              <a:xfrm rot="5400000" flipH="1" flipV="1">
-                                <a:off x="0" y="0"/>
-                                <a:ext cx="1890395" cy="325120"/>
-                              </a:xfrm>
-                              <a:prstGeom prst="bentConnector3">
-                                <a:avLst>
-                                  <a:gd name="adj1" fmla="val -421"/>
-                                </a:avLst>
-                              </a:prstGeom>
-                              <a:ln w="19050">
-                                <a:solidFill>
-                                  <a:schemeClr val="accent2">
-                                    <a:lumMod val="50000"/>
-                                  </a:schemeClr>
-                                </a:solidFill>
-                              </a:ln>
-                            </wps:spPr>
-                            <wps:style>
-                              <a:lnRef idx="1">
-                                <a:schemeClr val="accent1"/>
-                              </a:lnRef>
-                              <a:fillRef idx="0">
-                                <a:schemeClr val="accent1"/>
-                              </a:fillRef>
-                              <a:effectRef idx="0">
-                                <a:schemeClr val="accent1"/>
-                              </a:effectRef>
-                              <a:fontRef idx="minor">
-                                <a:schemeClr val="tx1"/>
-                              </a:fontRef>
-                            </wps:style>
-                            <wps:bodyPr/>
-                          </wps:wsp>
-                        </a:graphicData>
-                      </a:graphic>
-                      <wp14:sizeRelH relativeFrom="margin">
-                        <wp14:pctWidth>0</wp14:pctWidth>
-                      </wp14:sizeRelH>
-                      <wp14:sizeRelV relativeFrom="margin">
-                        <wp14:pctHeight>0</wp14:pctHeight>
-                      </wp14:sizeRelV>
-                    </wp:anchor>
-                  </w:drawing>
-                </mc:Choice>
-                <mc:Fallback>
-                  <w:pict>
-                    <v:shape id="Elbow Connector 6" o:spid="_x0000_s1026" type="#_x0000_t34" style="position:absolute;margin-left:226.35pt;margin-top:4.6pt;width:148.85pt;height:25.6pt;rotation:90;flip:x y;z-index:251662336;visibility:visible;mso-wrap-style:square;mso-width-percent:0;mso-height-percent:0;mso-wrap-distance-left:9pt;mso-wrap-distance-top:0;mso-wrap-distance-right:9pt;mso-wrap-distance-bottom:0;mso-position-horizontal:absolute;mso-position-horizontal-relative:text;mso-position-vertical:absolute;mso-position-vertical-relative:text;mso-width-percent:0;mso-height-percent:0;mso-width-relative:margin;mso-height-relative:margin" o:gfxdata="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" adj="-91" strokecolor="#622423 [1605]" strokeweight="1.5pt"/>
-                  </w:pict>
-                </mc:Fallback>
-              </mc:AlternateContent>
-            </w:r>
-            <w:r>
-              <w:t>Harga</w:t>
-            </w:r>
-          </w:p>
-        </w:tc>
-      </w:tr>
-      <w:tr>
-        <w:trPr>
-          <w:trHeight w:val="287"/>
-        </w:trPr>
-        <w:tc>
-          <w:tcPr>
-            <w:tcW w:w="2127" w:type="dxa"/>
-          </w:tcPr>
-          <w:p>
-            <w:r>
-              <w:t>Username**</w:t>
-            </w:r>
+            <w:proofErr w:type="spellStart"/>
+            <w:r>
+              <w:t>Jumlah</w:t>
+            </w:r>
+            <w:proofErr w:type="spellEnd"/>
           </w:p>
         </w:tc>
       </w:tr>
@@ -481,7 +748,7 @@
     <w:tbl>
       <w:tblPr>
         <w:tblStyle w:val="TableGrid"/>
-        <w:tblpPr w:leftFromText="180" w:rightFromText="180" w:vertAnchor="text" w:horzAnchor="margin" w:tblpXSpec="right" w:tblpY="-1745"/>
+        <w:tblpPr w:leftFromText="180" w:rightFromText="180" w:vertAnchor="text" w:horzAnchor="page" w:tblpX="2386" w:tblpY="76"/>
         <w:tblW w:w="0" w:type="auto"/>
         <w:tblLook w:val="04A0" w:firstRow="1" w:lastRow="0" w:firstColumn="1" w:lastColumn="0" w:noHBand="0" w:noVBand="1"/>
       </w:tblPr>
@@ -490,7 +757,7 @@
       </w:tblGrid>
       <w:tr>
         <w:trPr>
-          <w:trHeight w:val="254"/>
+          <w:trHeight w:val="274"/>
         </w:trPr>
         <w:tc>
           <w:tcPr>
@@ -498,30 +765,40 @@
             <w:shd w:val="clear" w:color="auto" w:fill="632423" w:themeFill="accent2" w:themeFillShade="80"/>
           </w:tcPr>
           <w:p>
-            <w:r>
-              <w:t>Merchandise</w:t>
-            </w:r>
-          </w:p>
-        </w:tc>
-      </w:tr>
-      <w:tr>
-        <w:trPr>
-          <w:trHeight w:val="254"/>
+            <w:proofErr w:type="spellStart"/>
+            <w:r>
+              <w:t>Tiket</w:t>
+            </w:r>
+            <w:proofErr w:type="spellEnd"/>
+            <w:r>
+              <w:t xml:space="preserve"> </w:t>
+            </w:r>
+          </w:p>
+        </w:tc>
+      </w:tr>
+      <w:tr>
+        <w:trPr>
+          <w:trHeight w:val="274"/>
         </w:trPr>
         <w:tc>
           <w:tcPr>
             <w:tcW w:w="2127" w:type="dxa"/>
           </w:tcPr>
           <w:p>
-            <w:r>
-              <w:t>Id_barang*</w:t>
-            </w:r>
-          </w:p>
-        </w:tc>
-      </w:tr>
-      <w:tr>
-        <w:trPr>
-          <w:trHeight w:val="254"/>
+            <w:proofErr w:type="spellStart"/>
+            <w:r>
+              <w:t>No_Tiket</w:t>
+            </w:r>
+            <w:proofErr w:type="spellEnd"/>
+            <w:r>
+              <w:t>*</w:t>
+            </w:r>
+          </w:p>
+        </w:tc>
+      </w:tr>
+      <w:tr>
+        <w:trPr>
+          <w:trHeight w:val="274"/>
         </w:trPr>
         <w:tc>
           <w:tcPr>
@@ -529,14 +806,14 @@
           </w:tcPr>
           <w:p>
             <w:r>
-              <w:t>Nama_barang</w:t>
-            </w:r>
-          </w:p>
-        </w:tc>
-      </w:tr>
-      <w:tr>
-        <w:trPr>
-          <w:trHeight w:val="242"/>
+              <w:t>Festival</w:t>
+            </w:r>
+          </w:p>
+        </w:tc>
+      </w:tr>
+      <w:tr>
+        <w:trPr>
+          <w:trHeight w:val="274"/>
         </w:trPr>
         <w:tc>
           <w:tcPr>
@@ -544,14 +821,14 @@
           </w:tcPr>
           <w:p>
             <w:r>
-              <w:t xml:space="preserve">Harga </w:t>
-            </w:r>
-          </w:p>
-        </w:tc>
-      </w:tr>
-      <w:tr>
-        <w:trPr>
-          <w:trHeight w:val="254"/>
+              <w:t>Row</w:t>
+            </w:r>
+          </w:p>
+        </w:tc>
+      </w:tr>
+      <w:tr>
+        <w:trPr>
+          <w:trHeight w:val="262"/>
         </w:trPr>
         <w:tc>
           <w:tcPr>
@@ -559,34 +836,33 @@
           </w:tcPr>
           <w:p>
             <w:r>
-              <w:t>Jumlah</w:t>
-            </w:r>
-          </w:p>
-        </w:tc>
-      </w:tr>
-      <w:tr>
-        <w:trPr>
-          <w:trHeight w:val="254"/>
+              <w:t>Seat</w:t>
+            </w:r>
+          </w:p>
+        </w:tc>
+      </w:tr>
+      <w:tr>
+        <w:trPr>
+          <w:trHeight w:val="287"/>
         </w:trPr>
         <w:tc>
           <w:tcPr>
             <w:tcW w:w="2127" w:type="dxa"/>
           </w:tcPr>
           <w:p>
-            <w:r>
-              <w:t>ID</w:t>
-            </w:r>
-            <w:r>
-              <w:t>**</w:t>
-            </w:r>
+            <w:proofErr w:type="spellStart"/>
+            <w:r>
+              <w:t>Harga</w:t>
+            </w:r>
+            <w:proofErr w:type="spellEnd"/>
           </w:p>
         </w:tc>
       </w:tr>
     </w:tbl>
-    <w:p/>
     <w:tbl>
       <w:tblPr>
         <w:tblStyle w:val="TableGrid"/>
+        <w:tblpPr w:leftFromText="180" w:rightFromText="180" w:vertAnchor="text" w:horzAnchor="margin" w:tblpXSpec="center" w:tblpY="4489"/>
         <w:tblW w:w="0" w:type="auto"/>
         <w:tblLook w:val="04A0" w:firstRow="1" w:lastRow="0" w:firstColumn="1" w:lastColumn="0" w:noHBand="0" w:noVBand="1"/>
       </w:tblPr>
@@ -618,79 +894,13 @@
             <w:tcW w:w="2152" w:type="dxa"/>
           </w:tcPr>
           <w:p>
-            <w:r>
-              <w:rPr>
-                <w:noProof/>
-              </w:rPr>
-              <mc:AlternateContent>
-                <mc:Choice Requires="wps">
-                  <w:drawing>
-                    <wp:anchor distT="0" distB="0" distL="114300" distR="114300" simplePos="0" relativeHeight="251661312" behindDoc="0" locked="0" layoutInCell="1" allowOverlap="1">
-                      <wp:simplePos x="0" y="0"/>
-                      <wp:positionH relativeFrom="column">
-                        <wp:posOffset>1278610</wp:posOffset>
-                      </wp:positionH>
-                      <wp:positionV relativeFrom="paragraph">
-                        <wp:posOffset>78988</wp:posOffset>
-                      </wp:positionV>
-                      <wp:extent cx="953146" cy="0"/>
-                      <wp:effectExtent l="0" t="76200" r="18415" b="114300"/>
-                      <wp:wrapNone/>
-                      <wp:docPr id="4" name="Elbow Connector 4"/>
-                      <wp:cNvGraphicFramePr/>
-                      <a:graphic xmlns:a="http://schemas.openxmlformats.org/drawingml/2006/main">
-                        <a:graphicData uri="http://schemas.microsoft.com/office/word/2010/wordprocessingShape">
-                          <wps:wsp>
-                            <wps:cNvCnPr/>
-                            <wps:spPr>
-                              <a:xfrm>
-                                <a:off x="0" y="0"/>
-                                <a:ext cx="953146" cy="0"/>
-                              </a:xfrm>
-                              <a:prstGeom prst="bentConnector3">
-                                <a:avLst/>
-                              </a:prstGeom>
-                              <a:ln w="19050">
-                                <a:solidFill>
-                                  <a:schemeClr val="accent2">
-                                    <a:lumMod val="50000"/>
-                                  </a:schemeClr>
-                                </a:solidFill>
-                                <a:tailEnd type="arrow"/>
-                              </a:ln>
-                            </wps:spPr>
-                            <wps:style>
-                              <a:lnRef idx="1">
-                                <a:schemeClr val="accent1"/>
-                              </a:lnRef>
-                              <a:fillRef idx="0">
-                                <a:schemeClr val="accent1"/>
-                              </a:fillRef>
-                              <a:effectRef idx="0">
-                                <a:schemeClr val="accent1"/>
-                              </a:effectRef>
-                              <a:fontRef idx="minor">
-                                <a:schemeClr val="tx1"/>
-                              </a:fontRef>
-                            </wps:style>
-                            <wps:bodyPr/>
-                          </wps:wsp>
-                        </a:graphicData>
-                      </a:graphic>
-                    </wp:anchor>
-                  </w:drawing>
-                </mc:Choice>
-                <mc:Fallback>
-                  <w:pict>
-                    <v:shape id="Elbow Connector 4" o:spid="_x0000_s1026" type="#_x0000_t34" style="position:absolute;margin-left:100.7pt;margin-top:6.2pt;width:75.05pt;height:0;z-index:251661312;visibility:visible;mso-wrap-style:square;mso-wrap-distance-left:9pt;mso-wrap-distance-top:0;mso-wrap-distance-right:9pt;mso-wrap-distance-bottom:0;mso-position-horizontal:absolute;mso-position-horizontal-relative:text;mso-position-vertical:absolute;mso-position-vertical-relative:text" o:gfxdata="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" strokecolor="#622423 [1605]" strokeweight="1.5pt">
-                      <v:stroke endarrow="open"/>
-                    </v:shape>
-                  </w:pict>
-                </mc:Fallback>
-              </mc:AlternateContent>
-            </w:r>
-            <w:r>
-              <w:t>No_News*</w:t>
+            <w:proofErr w:type="spellStart"/>
+            <w:r>
+              <w:t>No_News</w:t>
+            </w:r>
+            <w:proofErr w:type="spellEnd"/>
+            <w:r>
+              <w:t>*</w:t>
             </w:r>
           </w:p>
         </w:tc>
@@ -704,9 +914,11 @@
             <w:tcW w:w="2152" w:type="dxa"/>
           </w:tcPr>
           <w:p>
+            <w:proofErr w:type="spellStart"/>
             <w:r>
               <w:t>Tanggal</w:t>
             </w:r>
+            <w:proofErr w:type="spellEnd"/>
           </w:p>
         </w:tc>
       </w:tr>
@@ -719,9 +931,11 @@
             <w:tcW w:w="2152" w:type="dxa"/>
           </w:tcPr>
           <w:p>
+            <w:proofErr w:type="spellStart"/>
             <w:r>
               <w:t>Judul</w:t>
             </w:r>
+            <w:proofErr w:type="spellEnd"/>
           </w:p>
         </w:tc>
       </w:tr>
@@ -734,92 +948,15 @@
             <w:tcW w:w="2152" w:type="dxa"/>
           </w:tcPr>
           <w:p>
+            <w:proofErr w:type="spellStart"/>
             <w:r>
               <w:t>Isi_berita</w:t>
             </w:r>
+            <w:proofErr w:type="spellEnd"/>
           </w:p>
         </w:tc>
       </w:tr>
     </w:tbl>
-    <w:tbl>
-      <w:tblPr>
-        <w:tblStyle w:val="TableGrid"/>
-        <w:tblpPr w:leftFromText="180" w:rightFromText="180" w:vertAnchor="text" w:horzAnchor="margin" w:tblpXSpec="center" w:tblpY="-1482"/>
-        <w:tblW w:w="0" w:type="auto"/>
-        <w:tblLook w:val="04A0" w:firstRow="1" w:lastRow="0" w:firstColumn="1" w:lastColumn="0" w:noHBand="0" w:noVBand="1"/>
-      </w:tblPr>
-      <w:tblGrid>
-        <w:gridCol w:w="2198"/>
-      </w:tblGrid>
-      <w:tr>
-        <w:trPr>
-          <w:trHeight w:val="285"/>
-        </w:trPr>
-        <w:tc>
-          <w:tcPr>
-            <w:tcW w:w="2198" w:type="dxa"/>
-            <w:shd w:val="clear" w:color="auto" w:fill="632423" w:themeFill="accent2" w:themeFillShade="80"/>
-          </w:tcPr>
-          <w:p>
-            <w:r>
-              <w:t>Membaca/Mengakses</w:t>
-            </w:r>
-          </w:p>
-        </w:tc>
-      </w:tr>
-      <w:tr>
-        <w:trPr>
-          <w:trHeight w:val="272"/>
-        </w:trPr>
-        <w:tc>
-          <w:tcPr>
-            <w:tcW w:w="2198" w:type="dxa"/>
-          </w:tcPr>
-          <w:p>
-            <w:r>
-              <w:t>No_News**</w:t>
-            </w:r>
-          </w:p>
-        </w:tc>
-      </w:tr>
-      <w:tr>
-        <w:trPr>
-          <w:trHeight w:val="285"/>
-        </w:trPr>
-        <w:tc>
-          <w:tcPr>
-            <w:tcW w:w="2198" w:type="dxa"/>
-          </w:tcPr>
-          <w:p>
-            <w:r>
-              <w:t>ID</w:t>
-            </w:r>
-            <w:bookmarkStart w:id="0" w:name="_GoBack"/>
-            <w:bookmarkEnd w:id="0"/>
-            <w:r>
-              <w:t>**</w:t>
-            </w:r>
-          </w:p>
-        </w:tc>
-      </w:tr>
-      <w:tr>
-        <w:trPr>
-          <w:trHeight w:val="285"/>
-        </w:trPr>
-        <w:tc>
-          <w:tcPr>
-            <w:tcW w:w="2198" w:type="dxa"/>
-          </w:tcPr>
-          <w:p>
-            <w:r>
-              <w:t>Jam</w:t>
-            </w:r>
-          </w:p>
-        </w:tc>
-      </w:tr>
-    </w:tbl>
-    <w:p/>
-    <w:p/>
     <w:p/>
     <w:sectPr>
       <w:pgSz w:w="12240" w:h="15840"/>
@@ -1532,4 +1669,16 @@
   <a:objectDefaults/>
   <a:extraClrSchemeLst/>
 </a:theme>
+</file>
+
+<file path=customXml/item1.xml><?xml version="1.0" encoding="utf-8"?>
+<b:Sources xmlns:b="http://schemas.openxmlformats.org/officeDocument/2006/bibliography" xmlns="http://schemas.openxmlformats.org/officeDocument/2006/bibliography" SelectedStyle="\APA.XSL" StyleName="APA"/>
+</file>
+
+<file path=customXml/itemProps1.xml><?xml version="1.0" encoding="utf-8"?>
+<ds:datastoreItem xmlns:ds="http://schemas.openxmlformats.org/officeDocument/2006/customXml" ds:itemID="{E1E1CD6C-E9A9-4FAE-990E-3AF52BD68038}">
+  <ds:schemaRefs>
+    <ds:schemaRef ds:uri="http://schemas.openxmlformats.org/officeDocument/2006/bibliography"/>
+  </ds:schemaRefs>
+</ds:datastoreItem>
 </file>
</xml_diff>

<commit_message>
Menambahkan database untuk halaman tiket dan database untuk sign up
</commit_message>
<xml_diff>
--- a/Database/DatabaseWeb.docx
+++ b/Database/DatabaseWeb.docx
@@ -245,13 +245,8 @@
         <w:spacing w:after="0"/>
         <w:jc w:val="center"/>
       </w:pPr>
-      <w:proofErr w:type="spellStart"/>
       <w:r>
-        <w:t>Skema</w:t>
-      </w:r>
-      <w:proofErr w:type="spellEnd"/>
-      <w:r>
-        <w:t xml:space="preserve"> Database Website</w:t>
+        <w:t>Skema Database Website</w:t>
       </w:r>
     </w:p>
     <w:p>
@@ -300,11 +295,9 @@
                 <w:tab w:val="left" w:pos="5613"/>
               </w:tabs>
             </w:pPr>
-            <w:proofErr w:type="spellStart"/>
             <w:r>
               <w:t>Pembelian_merch</w:t>
             </w:r>
-            <w:proofErr w:type="spellEnd"/>
             <w:r>
               <w:tab/>
             </w:r>
@@ -320,13 +313,8 @@
             <w:tcW w:w="2376" w:type="dxa"/>
           </w:tcPr>
           <w:p>
-            <w:proofErr w:type="spellStart"/>
-            <w:r>
-              <w:t>Id_transaksi</w:t>
-            </w:r>
-            <w:proofErr w:type="spellEnd"/>
-            <w:r>
-              <w:t>*</w:t>
+            <w:r>
+              <w:t>Id_transaksi*</w:t>
             </w:r>
           </w:p>
         </w:tc>
@@ -340,11 +328,9 @@
             <w:tcW w:w="2376" w:type="dxa"/>
           </w:tcPr>
           <w:p>
-            <w:proofErr w:type="spellStart"/>
             <w:r>
               <w:t>Jumlah_barang</w:t>
             </w:r>
-            <w:proofErr w:type="spellEnd"/>
           </w:p>
         </w:tc>
       </w:tr>
@@ -372,11 +358,9 @@
             <w:tcW w:w="2376" w:type="dxa"/>
           </w:tcPr>
           <w:p>
-            <w:proofErr w:type="spellStart"/>
             <w:r>
               <w:t>No_rek</w:t>
             </w:r>
-            <w:proofErr w:type="spellEnd"/>
           </w:p>
         </w:tc>
       </w:tr>
@@ -389,11 +373,9 @@
             <w:tcW w:w="2376" w:type="dxa"/>
           </w:tcPr>
           <w:p>
-            <w:proofErr w:type="spellStart"/>
             <w:r>
               <w:t>Waktu_pembayaran</w:t>
             </w:r>
-            <w:proofErr w:type="spellEnd"/>
           </w:p>
         </w:tc>
       </w:tr>
@@ -406,11 +388,9 @@
             <w:tcW w:w="2376" w:type="dxa"/>
           </w:tcPr>
           <w:p>
-            <w:proofErr w:type="spellStart"/>
             <w:r>
               <w:t>Id_barang</w:t>
             </w:r>
-            <w:proofErr w:type="spellEnd"/>
             <w:r>
               <w:t>**</w:t>
             </w:r>
@@ -426,13 +406,8 @@
             <w:tcW w:w="2376" w:type="dxa"/>
           </w:tcPr>
           <w:p>
-            <w:proofErr w:type="spellStart"/>
-            <w:r>
-              <w:t>Id_users</w:t>
-            </w:r>
-            <w:proofErr w:type="spellEnd"/>
-            <w:r>
-              <w:t>**</w:t>
+            <w:r>
+              <w:t>Id_users**</w:t>
             </w:r>
           </w:p>
         </w:tc>
@@ -464,11 +439,9 @@
                 <w:tab w:val="left" w:pos="5613"/>
               </w:tabs>
             </w:pPr>
-            <w:proofErr w:type="spellStart"/>
             <w:r>
               <w:t>Pembelian_tiket</w:t>
             </w:r>
-            <w:proofErr w:type="spellEnd"/>
             <w:r>
               <w:tab/>
             </w:r>
@@ -555,13 +528,8 @@
                 </mc:Fallback>
               </mc:AlternateContent>
             </w:r>
-            <w:proofErr w:type="spellStart"/>
-            <w:r>
-              <w:t>Id_transaksi</w:t>
-            </w:r>
-            <w:proofErr w:type="spellEnd"/>
-            <w:r>
-              <w:t>*</w:t>
+            <w:r>
+              <w:t>Id_transaksi*</w:t>
             </w:r>
           </w:p>
         </w:tc>
@@ -575,11 +543,9 @@
             <w:tcW w:w="2376" w:type="dxa"/>
           </w:tcPr>
           <w:p>
-            <w:proofErr w:type="spellStart"/>
             <w:r>
               <w:t>Jumlah_tiket</w:t>
             </w:r>
-            <w:proofErr w:type="spellEnd"/>
           </w:p>
         </w:tc>
       </w:tr>
@@ -607,11 +573,9 @@
             <w:tcW w:w="2376" w:type="dxa"/>
           </w:tcPr>
           <w:p>
-            <w:proofErr w:type="spellStart"/>
             <w:r>
               <w:t>No_rek</w:t>
             </w:r>
-            <w:proofErr w:type="spellEnd"/>
           </w:p>
         </w:tc>
       </w:tr>
@@ -624,11 +588,9 @@
             <w:tcW w:w="2376" w:type="dxa"/>
           </w:tcPr>
           <w:p>
-            <w:proofErr w:type="spellStart"/>
             <w:r>
               <w:t>Waktu_pembayaran</w:t>
             </w:r>
-            <w:proofErr w:type="spellEnd"/>
           </w:p>
         </w:tc>
       </w:tr>
@@ -709,13 +671,8 @@
                 </mc:Fallback>
               </mc:AlternateContent>
             </w:r>
-            <w:proofErr w:type="spellStart"/>
-            <w:r>
-              <w:t>No_ticket</w:t>
-            </w:r>
-            <w:proofErr w:type="spellEnd"/>
-            <w:r>
-              <w:t>**</w:t>
+            <w:r>
+              <w:t>No_ticket**</w:t>
             </w:r>
           </w:p>
         </w:tc>
@@ -729,13 +686,8 @@
             <w:tcW w:w="2376" w:type="dxa"/>
           </w:tcPr>
           <w:p>
-            <w:proofErr w:type="spellStart"/>
-            <w:r>
-              <w:t>Id_users</w:t>
-            </w:r>
-            <w:proofErr w:type="spellEnd"/>
-            <w:r>
-              <w:t>**</w:t>
+            <w:r>
+              <w:t>Id_users**</w:t>
             </w:r>
           </w:p>
         </w:tc>
@@ -980,10 +932,7 @@
         </mc:AlternateContent>
       </w:r>
     </w:p>
-    <w:p>
-      <w:bookmarkStart w:id="0" w:name="_GoBack"/>
-      <w:bookmarkEnd w:id="0"/>
-    </w:p>
+    <w:p/>
     <w:tbl>
       <w:tblPr>
         <w:tblStyle w:val="TableGrid"/>
@@ -1004,19 +953,9 @@
             <w:shd w:val="clear" w:color="auto" w:fill="632423" w:themeFill="accent2" w:themeFillShade="80"/>
           </w:tcPr>
           <w:p>
-            <w:proofErr w:type="spellStart"/>
-            <w:r>
-              <w:t>Membaca</w:t>
-            </w:r>
-            <w:proofErr w:type="spellEnd"/>
-            <w:r>
-              <w:t>/</w:t>
-            </w:r>
-            <w:proofErr w:type="spellStart"/>
-            <w:r>
-              <w:t>Mengakses</w:t>
-            </w:r>
-            <w:proofErr w:type="spellEnd"/>
+            <w:r>
+              <w:t>Membaca/Mengakses</w:t>
+            </w:r>
           </w:p>
         </w:tc>
       </w:tr>
@@ -1029,13 +968,8 @@
             <w:tcW w:w="2198" w:type="dxa"/>
           </w:tcPr>
           <w:p>
-            <w:proofErr w:type="spellStart"/>
-            <w:r>
-              <w:t>No_News</w:t>
-            </w:r>
-            <w:proofErr w:type="spellEnd"/>
-            <w:r>
-              <w:t>**</w:t>
+            <w:r>
+              <w:t>No_News**</w:t>
             </w:r>
           </w:p>
         </w:tc>
@@ -1106,13 +1040,8 @@
             <w:tcW w:w="2127" w:type="dxa"/>
           </w:tcPr>
           <w:p>
-            <w:proofErr w:type="spellStart"/>
-            <w:r>
-              <w:t>Id_barang</w:t>
-            </w:r>
-            <w:proofErr w:type="spellEnd"/>
-            <w:r>
-              <w:t>*</w:t>
+            <w:r>
+              <w:t>Id_barang*</w:t>
             </w:r>
           </w:p>
         </w:tc>
@@ -1126,11 +1055,9 @@
             <w:tcW w:w="2127" w:type="dxa"/>
           </w:tcPr>
           <w:p>
-            <w:proofErr w:type="spellStart"/>
             <w:r>
               <w:t>Nama_barang</w:t>
             </w:r>
-            <w:proofErr w:type="spellEnd"/>
           </w:p>
         </w:tc>
       </w:tr>
@@ -1143,13 +1070,8 @@
             <w:tcW w:w="2127" w:type="dxa"/>
           </w:tcPr>
           <w:p>
-            <w:proofErr w:type="spellStart"/>
-            <w:r>
-              <w:t>Harga</w:t>
-            </w:r>
-            <w:proofErr w:type="spellEnd"/>
-            <w:r>
-              <w:t xml:space="preserve"> </w:t>
+            <w:r>
+              <w:t xml:space="preserve">Harga </w:t>
             </w:r>
           </w:p>
         </w:tc>
@@ -1163,11 +1085,9 @@
             <w:tcW w:w="2127" w:type="dxa"/>
           </w:tcPr>
           <w:p>
-            <w:proofErr w:type="spellStart"/>
             <w:r>
               <w:t>Jumlah</w:t>
             </w:r>
-            <w:proofErr w:type="spellEnd"/>
           </w:p>
         </w:tc>
       </w:tr>
@@ -1192,13 +1112,8 @@
             <w:shd w:val="clear" w:color="auto" w:fill="632423" w:themeFill="accent2" w:themeFillShade="80"/>
           </w:tcPr>
           <w:p>
-            <w:proofErr w:type="spellStart"/>
-            <w:r>
-              <w:t>Tiket</w:t>
-            </w:r>
-            <w:proofErr w:type="spellEnd"/>
-            <w:r>
-              <w:t xml:space="preserve"> </w:t>
+            <w:r>
+              <w:t xml:space="preserve">Tiket </w:t>
             </w:r>
           </w:p>
         </w:tc>
@@ -1212,13 +1127,8 @@
             <w:tcW w:w="2127" w:type="dxa"/>
           </w:tcPr>
           <w:p>
-            <w:proofErr w:type="spellStart"/>
-            <w:r>
-              <w:t>No_Tiket</w:t>
-            </w:r>
-            <w:proofErr w:type="spellEnd"/>
-            <w:r>
-              <w:t>*</w:t>
+            <w:r>
+              <w:t>No_Tiket*</w:t>
             </w:r>
           </w:p>
         </w:tc>
@@ -1240,7 +1150,7 @@
       </w:tr>
       <w:tr>
         <w:trPr>
-          <w:trHeight w:val="274"/>
+          <w:trHeight w:val="287"/>
         </w:trPr>
         <w:tc>
           <w:tcPr>
@@ -1248,14 +1158,14 @@
           </w:tcPr>
           <w:p>
             <w:r>
-              <w:t>Row</w:t>
-            </w:r>
-          </w:p>
-        </w:tc>
-      </w:tr>
-      <w:tr>
-        <w:trPr>
-          <w:trHeight w:val="262"/>
+              <w:t>Price</w:t>
+            </w:r>
+          </w:p>
+        </w:tc>
+      </w:tr>
+      <w:tr>
+        <w:trPr>
+          <w:trHeight w:val="287"/>
         </w:trPr>
         <w:tc>
           <w:tcPr>
@@ -1263,7 +1173,7 @@
           </w:tcPr>
           <w:p>
             <w:r>
-              <w:t>Seat</w:t>
+              <w:t>Date</w:t>
             </w:r>
           </w:p>
         </w:tc>
@@ -1277,11 +1187,26 @@
             <w:tcW w:w="2127" w:type="dxa"/>
           </w:tcPr>
           <w:p>
-            <w:proofErr w:type="spellStart"/>
-            <w:r>
-              <w:t>Harga</w:t>
-            </w:r>
-            <w:proofErr w:type="spellEnd"/>
+            <w:r>
+              <w:t>Place</w:t>
+            </w:r>
+          </w:p>
+        </w:tc>
+      </w:tr>
+      <w:tr>
+        <w:trPr>
+          <w:trHeight w:val="287"/>
+        </w:trPr>
+        <w:tc>
+          <w:tcPr>
+            <w:tcW w:w="2127" w:type="dxa"/>
+          </w:tcPr>
+          <w:p>
+            <w:r>
+              <w:t>Quantity</w:t>
+            </w:r>
+            <w:bookmarkStart w:id="0" w:name="_GoBack"/>
+            <w:bookmarkEnd w:id="0"/>
           </w:p>
         </w:tc>
       </w:tr>
@@ -1321,13 +1246,8 @@
             <w:tcW w:w="2152" w:type="dxa"/>
           </w:tcPr>
           <w:p>
-            <w:proofErr w:type="spellStart"/>
-            <w:r>
-              <w:t>No_News</w:t>
-            </w:r>
-            <w:proofErr w:type="spellEnd"/>
-            <w:r>
-              <w:t>*</w:t>
+            <w:r>
+              <w:t>No_News*</w:t>
             </w:r>
           </w:p>
         </w:tc>
@@ -1341,11 +1261,9 @@
             <w:tcW w:w="2152" w:type="dxa"/>
           </w:tcPr>
           <w:p>
-            <w:proofErr w:type="spellStart"/>
             <w:r>
               <w:t>Tanggal</w:t>
             </w:r>
-            <w:proofErr w:type="spellEnd"/>
           </w:p>
         </w:tc>
       </w:tr>
@@ -1358,11 +1276,9 @@
             <w:tcW w:w="2152" w:type="dxa"/>
           </w:tcPr>
           <w:p>
-            <w:proofErr w:type="spellStart"/>
             <w:r>
               <w:t>Judul</w:t>
             </w:r>
-            <w:proofErr w:type="spellEnd"/>
           </w:p>
         </w:tc>
       </w:tr>
@@ -1375,11 +1291,9 @@
             <w:tcW w:w="2152" w:type="dxa"/>
           </w:tcPr>
           <w:p>
-            <w:proofErr w:type="spellStart"/>
             <w:r>
               <w:t>Isi_berita</w:t>
             </w:r>
-            <w:proofErr w:type="spellEnd"/>
           </w:p>
         </w:tc>
       </w:tr>
@@ -2326,7 +2240,7 @@
 </file>
 
 <file path=customXml/itemProps1.xml><?xml version="1.0" encoding="utf-8"?>
-<ds:datastoreItem xmlns:ds="http://schemas.openxmlformats.org/officeDocument/2006/customXml" ds:itemID="{E2FABED6-F79B-419A-9004-238C94BB0065}">
+<ds:datastoreItem xmlns:ds="http://schemas.openxmlformats.org/officeDocument/2006/customXml" ds:itemID="{36F43126-44AD-4281-97D4-294FD91650A9}">
   <ds:schemaRefs>
     <ds:schemaRef ds:uri="http://schemas.openxmlformats.org/officeDocument/2006/bibliography"/>
   </ds:schemaRefs>

</xml_diff>

<commit_message>
Merapikan css semua halaman, menambahkan halaman sukses sign up, memberi warna merah pada kalimat invalid user dn password agar lebih terlihat, menambahkan database news agar halaman news dinamis(belum selesai).
</commit_message>
<xml_diff>
--- a/Database/DatabaseWeb.docx
+++ b/Database/DatabaseWeb.docx
@@ -245,8 +245,13 @@
         <w:spacing w:after="0"/>
         <w:jc w:val="center"/>
       </w:pPr>
+      <w:proofErr w:type="spellStart"/>
       <w:r>
-        <w:t>Skema Database Website</w:t>
+        <w:t>Skema</w:t>
+      </w:r>
+      <w:proofErr w:type="spellEnd"/>
+      <w:r>
+        <w:t xml:space="preserve"> Database Website</w:t>
       </w:r>
     </w:p>
     <w:p>
@@ -295,9 +300,11 @@
                 <w:tab w:val="left" w:pos="5613"/>
               </w:tabs>
             </w:pPr>
+            <w:proofErr w:type="spellStart"/>
             <w:r>
               <w:t>Pembelian_merch</w:t>
             </w:r>
+            <w:proofErr w:type="spellEnd"/>
             <w:r>
               <w:tab/>
             </w:r>
@@ -313,8 +320,13 @@
             <w:tcW w:w="2376" w:type="dxa"/>
           </w:tcPr>
           <w:p>
-            <w:r>
-              <w:t>Id_transaksi*</w:t>
+            <w:proofErr w:type="spellStart"/>
+            <w:r>
+              <w:t>Id_transaksi</w:t>
+            </w:r>
+            <w:proofErr w:type="spellEnd"/>
+            <w:r>
+              <w:t>*</w:t>
             </w:r>
           </w:p>
         </w:tc>
@@ -328,9 +340,11 @@
             <w:tcW w:w="2376" w:type="dxa"/>
           </w:tcPr>
           <w:p>
+            <w:proofErr w:type="spellStart"/>
             <w:r>
               <w:t>Jumlah_barang</w:t>
             </w:r>
+            <w:proofErr w:type="spellEnd"/>
           </w:p>
         </w:tc>
       </w:tr>
@@ -358,9 +372,11 @@
             <w:tcW w:w="2376" w:type="dxa"/>
           </w:tcPr>
           <w:p>
+            <w:proofErr w:type="spellStart"/>
             <w:r>
               <w:t>No_rek</w:t>
             </w:r>
+            <w:proofErr w:type="spellEnd"/>
           </w:p>
         </w:tc>
       </w:tr>
@@ -373,9 +389,11 @@
             <w:tcW w:w="2376" w:type="dxa"/>
           </w:tcPr>
           <w:p>
+            <w:proofErr w:type="spellStart"/>
             <w:r>
               <w:t>Waktu_pembayaran</w:t>
             </w:r>
+            <w:proofErr w:type="spellEnd"/>
           </w:p>
         </w:tc>
       </w:tr>
@@ -388,9 +406,11 @@
             <w:tcW w:w="2376" w:type="dxa"/>
           </w:tcPr>
           <w:p>
+            <w:proofErr w:type="spellStart"/>
             <w:r>
               <w:t>Id_barang</w:t>
             </w:r>
+            <w:proofErr w:type="spellEnd"/>
             <w:r>
               <w:t>**</w:t>
             </w:r>
@@ -406,8 +426,13 @@
             <w:tcW w:w="2376" w:type="dxa"/>
           </w:tcPr>
           <w:p>
-            <w:r>
-              <w:t>Id_users**</w:t>
+            <w:proofErr w:type="spellStart"/>
+            <w:r>
+              <w:t>Id_users</w:t>
+            </w:r>
+            <w:proofErr w:type="spellEnd"/>
+            <w:r>
+              <w:t>**</w:t>
             </w:r>
           </w:p>
         </w:tc>
@@ -439,9 +464,11 @@
                 <w:tab w:val="left" w:pos="5613"/>
               </w:tabs>
             </w:pPr>
+            <w:proofErr w:type="spellStart"/>
             <w:r>
               <w:t>Pembelian_tiket</w:t>
             </w:r>
+            <w:proofErr w:type="spellEnd"/>
             <w:r>
               <w:tab/>
             </w:r>
@@ -464,7 +491,7 @@
               <mc:AlternateContent>
                 <mc:Choice Requires="wps">
                   <w:drawing>
-                    <wp:anchor distT="0" distB="0" distL="114300" distR="114300" simplePos="0" relativeHeight="251665408" behindDoc="0" locked="0" layoutInCell="1" allowOverlap="1">
+                    <wp:anchor distT="0" distB="0" distL="114300" distR="114300" simplePos="0" relativeHeight="251665408" behindDoc="0" locked="0" layoutInCell="1" allowOverlap="1" wp14:anchorId="796D15D5" wp14:editId="68EB738E">
                       <wp:simplePos x="0" y="0"/>
                       <wp:positionH relativeFrom="column">
                         <wp:posOffset>1423459</wp:posOffset>
@@ -516,6 +543,12 @@
                           </wps:wsp>
                         </a:graphicData>
                       </a:graphic>
+                      <wp14:sizeRelH relativeFrom="margin">
+                        <wp14:pctWidth>0</wp14:pctWidth>
+                      </wp14:sizeRelH>
+                      <wp14:sizeRelV relativeFrom="margin">
+                        <wp14:pctHeight>0</wp14:pctHeight>
+                      </wp14:sizeRelV>
                     </wp:anchor>
                   </w:drawing>
                 </mc:Choice>
@@ -528,8 +561,13 @@
                 </mc:Fallback>
               </mc:AlternateContent>
             </w:r>
-            <w:r>
-              <w:t>Id_transaksi*</w:t>
+            <w:proofErr w:type="spellStart"/>
+            <w:r>
+              <w:t>Id_transaksi</w:t>
+            </w:r>
+            <w:proofErr w:type="spellEnd"/>
+            <w:r>
+              <w:t>*</w:t>
             </w:r>
           </w:p>
         </w:tc>
@@ -543,9 +581,11 @@
             <w:tcW w:w="2376" w:type="dxa"/>
           </w:tcPr>
           <w:p>
+            <w:proofErr w:type="spellStart"/>
             <w:r>
               <w:t>Jumlah_tiket</w:t>
             </w:r>
+            <w:proofErr w:type="spellEnd"/>
           </w:p>
         </w:tc>
       </w:tr>
@@ -573,9 +613,11 @@
             <w:tcW w:w="2376" w:type="dxa"/>
           </w:tcPr>
           <w:p>
+            <w:proofErr w:type="spellStart"/>
             <w:r>
               <w:t>No_rek</w:t>
             </w:r>
+            <w:proofErr w:type="spellEnd"/>
           </w:p>
         </w:tc>
       </w:tr>
@@ -588,9 +630,11 @@
             <w:tcW w:w="2376" w:type="dxa"/>
           </w:tcPr>
           <w:p>
+            <w:proofErr w:type="spellStart"/>
             <w:r>
               <w:t>Waktu_pembayaran</w:t>
             </w:r>
+            <w:proofErr w:type="spellEnd"/>
           </w:p>
         </w:tc>
       </w:tr>
@@ -610,7 +654,7 @@
               <mc:AlternateContent>
                 <mc:Choice Requires="wps">
                   <w:drawing>
-                    <wp:anchor distT="0" distB="0" distL="114300" distR="114300" simplePos="0" relativeHeight="251664384" behindDoc="0" locked="0" layoutInCell="1" allowOverlap="1">
+                    <wp:anchor distT="0" distB="0" distL="114300" distR="114300" simplePos="0" relativeHeight="251664384" behindDoc="0" locked="0" layoutInCell="1" allowOverlap="1" wp14:anchorId="02A22D12" wp14:editId="22A7BE91">
                       <wp:simplePos x="0" y="0"/>
                       <wp:positionH relativeFrom="column">
                         <wp:posOffset>1423459</wp:posOffset>
@@ -671,8 +715,13 @@
                 </mc:Fallback>
               </mc:AlternateContent>
             </w:r>
-            <w:r>
-              <w:t>No_ticket**</w:t>
+            <w:proofErr w:type="spellStart"/>
+            <w:r>
+              <w:t>No_ticket</w:t>
+            </w:r>
+            <w:proofErr w:type="spellEnd"/>
+            <w:r>
+              <w:t>**</w:t>
             </w:r>
           </w:p>
         </w:tc>
@@ -686,8 +735,13 @@
             <w:tcW w:w="2376" w:type="dxa"/>
           </w:tcPr>
           <w:p>
-            <w:r>
-              <w:t>Id_users**</w:t>
+            <w:proofErr w:type="spellStart"/>
+            <w:r>
+              <w:t>Id_users</w:t>
+            </w:r>
+            <w:proofErr w:type="spellEnd"/>
+            <w:r>
+              <w:t>**</w:t>
             </w:r>
           </w:p>
         </w:tc>
@@ -953,9 +1007,19 @@
             <w:shd w:val="clear" w:color="auto" w:fill="632423" w:themeFill="accent2" w:themeFillShade="80"/>
           </w:tcPr>
           <w:p>
-            <w:r>
-              <w:t>Membaca/Mengakses</w:t>
-            </w:r>
+            <w:proofErr w:type="spellStart"/>
+            <w:r>
+              <w:t>Membaca</w:t>
+            </w:r>
+            <w:proofErr w:type="spellEnd"/>
+            <w:r>
+              <w:t>/</w:t>
+            </w:r>
+            <w:proofErr w:type="spellStart"/>
+            <w:r>
+              <w:t>Mengakses</w:t>
+            </w:r>
+            <w:proofErr w:type="spellEnd"/>
           </w:p>
         </w:tc>
       </w:tr>
@@ -968,8 +1032,13 @@
             <w:tcW w:w="2198" w:type="dxa"/>
           </w:tcPr>
           <w:p>
-            <w:r>
-              <w:t>No_News**</w:t>
+            <w:proofErr w:type="spellStart"/>
+            <w:r>
+              <w:t>No_News</w:t>
+            </w:r>
+            <w:proofErr w:type="spellEnd"/>
+            <w:r>
+              <w:t>**</w:t>
             </w:r>
           </w:p>
         </w:tc>
@@ -1040,8 +1109,13 @@
             <w:tcW w:w="2127" w:type="dxa"/>
           </w:tcPr>
           <w:p>
-            <w:r>
-              <w:t>Id_barang*</w:t>
+            <w:proofErr w:type="spellStart"/>
+            <w:r>
+              <w:t>Id_barang</w:t>
+            </w:r>
+            <w:proofErr w:type="spellEnd"/>
+            <w:r>
+              <w:t>*</w:t>
             </w:r>
           </w:p>
         </w:tc>
@@ -1055,9 +1129,11 @@
             <w:tcW w:w="2127" w:type="dxa"/>
           </w:tcPr>
           <w:p>
+            <w:proofErr w:type="spellStart"/>
             <w:r>
               <w:t>Nama_barang</w:t>
             </w:r>
+            <w:proofErr w:type="spellEnd"/>
           </w:p>
         </w:tc>
       </w:tr>
@@ -1070,8 +1146,13 @@
             <w:tcW w:w="2127" w:type="dxa"/>
           </w:tcPr>
           <w:p>
-            <w:r>
-              <w:t xml:space="preserve">Harga </w:t>
+            <w:proofErr w:type="spellStart"/>
+            <w:r>
+              <w:t>Harga</w:t>
+            </w:r>
+            <w:proofErr w:type="spellEnd"/>
+            <w:r>
+              <w:t xml:space="preserve"> </w:t>
             </w:r>
           </w:p>
         </w:tc>
@@ -1085,9 +1166,11 @@
             <w:tcW w:w="2127" w:type="dxa"/>
           </w:tcPr>
           <w:p>
+            <w:proofErr w:type="spellStart"/>
             <w:r>
               <w:t>Jumlah</w:t>
             </w:r>
+            <w:proofErr w:type="spellEnd"/>
           </w:p>
         </w:tc>
       </w:tr>
@@ -1112,8 +1195,13 @@
             <w:shd w:val="clear" w:color="auto" w:fill="632423" w:themeFill="accent2" w:themeFillShade="80"/>
           </w:tcPr>
           <w:p>
-            <w:r>
-              <w:t xml:space="preserve">Tiket </w:t>
+            <w:proofErr w:type="spellStart"/>
+            <w:r>
+              <w:t>Tiket</w:t>
+            </w:r>
+            <w:proofErr w:type="spellEnd"/>
+            <w:r>
+              <w:t xml:space="preserve"> </w:t>
             </w:r>
           </w:p>
         </w:tc>
@@ -1127,86 +1215,76 @@
             <w:tcW w:w="2127" w:type="dxa"/>
           </w:tcPr>
           <w:p>
-            <w:r>
-              <w:t>No_Tiket*</w:t>
-            </w:r>
-          </w:p>
-        </w:tc>
-      </w:tr>
-      <w:tr>
-        <w:trPr>
-          <w:trHeight w:val="274"/>
+            <w:proofErr w:type="spellStart"/>
+            <w:r>
+              <w:t>No_Tiket</w:t>
+            </w:r>
+            <w:proofErr w:type="spellEnd"/>
+            <w:r>
+              <w:t>*</w:t>
+            </w:r>
+          </w:p>
+        </w:tc>
+      </w:tr>
+      <w:tr>
+        <w:trPr>
+          <w:trHeight w:val="287"/>
         </w:trPr>
         <w:tc>
           <w:tcPr>
             <w:tcW w:w="2127" w:type="dxa"/>
           </w:tcPr>
           <w:p>
-            <w:r>
-              <w:t>Festival</w:t>
-            </w:r>
-          </w:p>
-        </w:tc>
-      </w:tr>
-      <w:tr>
-        <w:trPr>
-          <w:trHeight w:val="287"/>
-        </w:trPr>
-        <w:tc>
-          <w:tcPr>
-            <w:tcW w:w="2127" w:type="dxa"/>
-          </w:tcPr>
-          <w:p>
-            <w:r>
-              <w:t>Price</w:t>
-            </w:r>
-          </w:p>
-        </w:tc>
-      </w:tr>
-      <w:tr>
-        <w:trPr>
-          <w:trHeight w:val="287"/>
-        </w:trPr>
-        <w:tc>
-          <w:tcPr>
-            <w:tcW w:w="2127" w:type="dxa"/>
-          </w:tcPr>
-          <w:p>
-            <w:r>
-              <w:t>Date</w:t>
-            </w:r>
-          </w:p>
-        </w:tc>
-      </w:tr>
-      <w:tr>
-        <w:trPr>
-          <w:trHeight w:val="287"/>
-        </w:trPr>
-        <w:tc>
-          <w:tcPr>
-            <w:tcW w:w="2127" w:type="dxa"/>
-          </w:tcPr>
-          <w:p>
-            <w:r>
-              <w:t>Place</w:t>
-            </w:r>
-          </w:p>
-        </w:tc>
-      </w:tr>
-      <w:tr>
-        <w:trPr>
-          <w:trHeight w:val="287"/>
-        </w:trPr>
-        <w:tc>
-          <w:tcPr>
-            <w:tcW w:w="2127" w:type="dxa"/>
-          </w:tcPr>
-          <w:p>
-            <w:r>
-              <w:t>Quantity</w:t>
-            </w:r>
             <w:bookmarkStart w:id="0" w:name="_GoBack"/>
             <w:bookmarkEnd w:id="0"/>
+            <w:r>
+              <w:t>Price</w:t>
+            </w:r>
+          </w:p>
+        </w:tc>
+      </w:tr>
+      <w:tr>
+        <w:trPr>
+          <w:trHeight w:val="287"/>
+        </w:trPr>
+        <w:tc>
+          <w:tcPr>
+            <w:tcW w:w="2127" w:type="dxa"/>
+          </w:tcPr>
+          <w:p>
+            <w:r>
+              <w:t>Date</w:t>
+            </w:r>
+          </w:p>
+        </w:tc>
+      </w:tr>
+      <w:tr>
+        <w:trPr>
+          <w:trHeight w:val="287"/>
+        </w:trPr>
+        <w:tc>
+          <w:tcPr>
+            <w:tcW w:w="2127" w:type="dxa"/>
+          </w:tcPr>
+          <w:p>
+            <w:r>
+              <w:t>Place</w:t>
+            </w:r>
+          </w:p>
+        </w:tc>
+      </w:tr>
+      <w:tr>
+        <w:trPr>
+          <w:trHeight w:val="287"/>
+        </w:trPr>
+        <w:tc>
+          <w:tcPr>
+            <w:tcW w:w="2127" w:type="dxa"/>
+          </w:tcPr>
+          <w:p>
+            <w:r>
+              <w:t>Quantity</w:t>
+            </w:r>
           </w:p>
         </w:tc>
       </w:tr>
@@ -1246,8 +1324,13 @@
             <w:tcW w:w="2152" w:type="dxa"/>
           </w:tcPr>
           <w:p>
-            <w:r>
-              <w:t>No_News*</w:t>
+            <w:proofErr w:type="spellStart"/>
+            <w:r>
+              <w:t>No_News</w:t>
+            </w:r>
+            <w:proofErr w:type="spellEnd"/>
+            <w:r>
+              <w:t>*</w:t>
             </w:r>
           </w:p>
         </w:tc>
@@ -1261,9 +1344,11 @@
             <w:tcW w:w="2152" w:type="dxa"/>
           </w:tcPr>
           <w:p>
+            <w:proofErr w:type="spellStart"/>
             <w:r>
               <w:t>Tanggal</w:t>
             </w:r>
+            <w:proofErr w:type="spellEnd"/>
           </w:p>
         </w:tc>
       </w:tr>
@@ -1276,9 +1361,11 @@
             <w:tcW w:w="2152" w:type="dxa"/>
           </w:tcPr>
           <w:p>
+            <w:proofErr w:type="spellStart"/>
             <w:r>
               <w:t>Judul</w:t>
             </w:r>
+            <w:proofErr w:type="spellEnd"/>
           </w:p>
         </w:tc>
       </w:tr>
@@ -1291,9 +1378,11 @@
             <w:tcW w:w="2152" w:type="dxa"/>
           </w:tcPr>
           <w:p>
+            <w:proofErr w:type="spellStart"/>
             <w:r>
               <w:t>Isi_berita</w:t>
             </w:r>
+            <w:proofErr w:type="spellEnd"/>
           </w:p>
         </w:tc>
       </w:tr>
@@ -2240,7 +2329,7 @@
 </file>
 
 <file path=customXml/itemProps1.xml><?xml version="1.0" encoding="utf-8"?>
-<ds:datastoreItem xmlns:ds="http://schemas.openxmlformats.org/officeDocument/2006/customXml" ds:itemID="{36F43126-44AD-4281-97D4-294FD91650A9}">
+<ds:datastoreItem xmlns:ds="http://schemas.openxmlformats.org/officeDocument/2006/customXml" ds:itemID="{10BA4526-87C7-4F5A-886D-A47A1FF8803C}">
   <ds:schemaRefs>
     <ds:schemaRef ds:uri="http://schemas.openxmlformats.org/officeDocument/2006/bibliography"/>
   </ds:schemaRefs>

</xml_diff>